<commit_message>
Did some more work on Task 2 of the assessment.
</commit_message>
<xml_diff>
--- a/Important documents/Assessment Cover Sheet Template 2023 - Physics for Games - Task 2.docx
+++ b/Important documents/Assessment Cover Sheet Template 2023 - Physics for Games - Task 2.docx
@@ -129,14 +129,8 @@
             <w:placeholder>
               <w:docPart w:val="34DE06009A8440D8910CE7ECB689A1CE"/>
             </w:placeholder>
-            <w:showingPlcHdr/>
             <w:text/>
           </w:sdtPr>
-          <w:sdtEndPr>
-            <w:rPr>
-              <w:rStyle w:val="Style1"/>
-            </w:rPr>
-          </w:sdtEndPr>
           <w:sdtContent>
             <w:tc>
               <w:tcPr>
@@ -154,11 +148,11 @@
                 </w:pPr>
                 <w:r>
                   <w:rPr>
-                    <w:rStyle w:val="PlaceholderText"/>
+                    <w:rStyle w:val="Style1"/>
                     <w:sz w:val="20"/>
                     <w:szCs w:val="20"/>
                   </w:rPr>
-                  <w:t>Please enter your name.</w:t>
+                  <w:t>Connor Mills</w:t>
                 </w:r>
               </w:p>
             </w:tc>
@@ -202,7 +196,6 @@
             <w:placeholder>
               <w:docPart w:val="1533A172DCE44AEA8611F796E7EB2A6F"/>
             </w:placeholder>
-            <w:showingPlcHdr/>
             <w:text/>
           </w:sdtPr>
           <w:sdtEndPr>
@@ -227,11 +220,11 @@
                 </w:pPr>
                 <w:r>
                   <w:rPr>
-                    <w:rStyle w:val="PlaceholderText"/>
+                    <w:rStyle w:val="Style1"/>
                     <w:sz w:val="20"/>
                     <w:szCs w:val="20"/>
                   </w:rPr>
-                  <w:t>Please enter your student number.</w:t>
+                  <w:t>12563179</w:t>
                 </w:r>
               </w:p>
             </w:tc>
@@ -275,14 +268,8 @@
             <w:placeholder>
               <w:docPart w:val="831D2B9BE5B54B1288A274D02E9769D8"/>
             </w:placeholder>
-            <w:showingPlcHdr/>
             <w:text/>
           </w:sdtPr>
-          <w:sdtEndPr>
-            <w:rPr>
-              <w:rStyle w:val="Style1"/>
-            </w:rPr>
-          </w:sdtEndPr>
           <w:sdtContent>
             <w:tc>
               <w:tcPr>
@@ -299,19 +286,11 @@
                 </w:pPr>
                 <w:r>
                   <w:rPr>
-                    <w:rStyle w:val="PlaceholderText"/>
+                    <w:rStyle w:val="Style1"/>
                     <w:sz w:val="20"/>
                     <w:szCs w:val="20"/>
                   </w:rPr>
-                  <w:t>s######@students.aie</w:t>
-                </w:r>
-                <w:r>
-                  <w:rPr>
-                    <w:rStyle w:val="PlaceholderText"/>
-                    <w:sz w:val="20"/>
-                    <w:szCs w:val="20"/>
-                  </w:rPr>
-                  <w:t>.edu.au</w:t>
+                  <w:t>S182214@students.aie.edu.au</w:t>
                 </w:r>
               </w:p>
             </w:tc>
@@ -572,8 +551,18 @@
                     <w:sz w:val="20"/>
                     <w:szCs w:val="20"/>
                   </w:rPr>
-                  <w:t>Jesse James Donlevy</w:t>
+                  <w:t xml:space="preserve">Jesse James </w:t>
                 </w:r>
+                <w:proofErr w:type="spellStart"/>
+                <w:r>
+                  <w:rPr>
+                    <w:rStyle w:val="Style1"/>
+                    <w:sz w:val="20"/>
+                    <w:szCs w:val="20"/>
+                  </w:rPr>
+                  <w:t>Donlevy</w:t>
+                </w:r>
+                <w:proofErr w:type="spellEnd"/>
               </w:p>
             </w:tc>
           </w:sdtContent>
@@ -616,10 +605,8 @@
             <w:placeholder>
               <w:docPart w:val="F2536A1D56504D879687F34AE947B117"/>
             </w:placeholder>
-            <w:showingPlcHdr/>
             <w:text/>
           </w:sdtPr>
-          <w:sdtEndPr/>
           <w:sdtContent>
             <w:tc>
               <w:tcPr>
@@ -636,35 +623,11 @@
                 </w:pPr>
                 <w:r>
                   <w:rPr>
-                    <w:rStyle w:val="PlaceholderText"/>
+                    <w:rFonts w:ascii="Arial" w:hAnsi="Arial" w:cs="Arial"/>
                     <w:sz w:val="20"/>
                     <w:szCs w:val="20"/>
                   </w:rPr>
-                  <w:t>As defined by your teacher</w:t>
-                </w:r>
-                <w:r>
-                  <w:rPr>
-                    <w:rStyle w:val="PlaceholderText"/>
-                    <w:sz w:val="18"/>
-                    <w:szCs w:val="18"/>
-                  </w:rPr>
-                  <w:t>/</w:t>
-                </w:r>
-                <w:r>
-                  <w:rPr>
-                    <w:rStyle w:val="PlaceholderText"/>
-                    <w:sz w:val="20"/>
-                    <w:szCs w:val="20"/>
-                  </w:rPr>
-                  <w:t>s</w:t>
-                </w:r>
-                <w:r>
-                  <w:rPr>
-                    <w:rStyle w:val="PlaceholderText"/>
-                    <w:sz w:val="20"/>
-                    <w:szCs w:val="20"/>
-                  </w:rPr>
-                  <w:t>.</w:t>
+                  <w:t>20/02/2023</w:t>
                 </w:r>
               </w:p>
             </w:tc>
@@ -712,7 +675,6 @@
             </w:placeholder>
             <w:text/>
           </w:sdtPr>
-          <w:sdtEndPr/>
           <w:sdtContent>
             <w:tc>
               <w:tcPr>
@@ -793,22 +755,16 @@
                 <w:placeholder>
                   <w:docPart w:val="BF8AFD9C80E34DB88FFC6FEC32336045"/>
                 </w:placeholder>
-                <w:showingPlcHdr/>
                 <w:text/>
               </w:sdtPr>
-              <w:sdtEndPr>
-                <w:rPr>
-                  <w:rStyle w:val="Style1"/>
-                </w:rPr>
-              </w:sdtEndPr>
               <w:sdtContent>
                 <w:r>
                   <w:rPr>
-                    <w:rStyle w:val="PlaceholderText"/>
+                    <w:rStyle w:val="Style1"/>
                     <w:sz w:val="20"/>
                     <w:szCs w:val="20"/>
                   </w:rPr>
-                  <w:t>Canvas/Drive location/file path</w:t>
+                  <w:t>Canvas</w:t>
                 </w:r>
               </w:sdtContent>
             </w:sdt>
@@ -1229,12 +1185,11 @@
           </w:rPr>
           <w:id w:val="785697804"/>
           <w14:checkbox>
-            <w14:checked w14:val="0"/>
+            <w14:checked w14:val="1"/>
             <w14:checkedState w14:val="2612" w14:font="MS Gothic"/>
             <w14:uncheckedState w14:val="2610" w14:font="MS Gothic"/>
           </w14:checkbox>
         </w:sdtPr>
-        <w:sdtEndPr/>
         <w:sdtContent>
           <w:r>
             <w:rPr>
@@ -1243,7 +1198,7 @@
               <w:sz w:val="36"/>
               <w:szCs w:val="20"/>
             </w:rPr>
-            <w:t>☐</w:t>
+            <w:t>☒</w:t>
           </w:r>
         </w:sdtContent>
       </w:sdt>
@@ -1368,18 +1323,15 @@
           <w:placeholder>
             <w:docPart w:val="37824B6515B040CD820D57A736B2628E"/>
           </w:placeholder>
-          <w:showingPlcHdr/>
         </w:sdtPr>
-        <w:sdtEndPr/>
         <w:sdtContent>
           <w:r>
             <w:rPr>
-              <w:rStyle w:val="PlaceholderText"/>
-              <w:b/>
-              <w:bCs/>
-              <w:u w:val="single"/>
+              <w:rFonts w:ascii="Arial" w:hAnsi="Arial" w:cs="Arial"/>
+              <w:sz w:val="20"/>
+              <w:szCs w:val="20"/>
             </w:rPr>
-            <w:t>Please enter you name.</w:t>
+            <w:t>Connor Mills</w:t>
           </w:r>
         </w:sdtContent>
       </w:sdt>
@@ -1413,18 +1365,15 @@
           <w:placeholder>
             <w:docPart w:val="7CD918A61358408BBC08448184835886"/>
           </w:placeholder>
-          <w:showingPlcHdr/>
         </w:sdtPr>
-        <w:sdtEndPr/>
         <w:sdtContent>
           <w:r>
             <w:rPr>
-              <w:rStyle w:val="PlaceholderText"/>
-              <w:b/>
-              <w:bCs/>
-              <w:u w:val="single"/>
+              <w:rFonts w:ascii="Arial" w:hAnsi="Arial" w:cs="Arial"/>
+              <w:sz w:val="20"/>
+              <w:szCs w:val="20"/>
             </w:rPr>
-            <w:t>Please enter the date</w:t>
+            <w:t>20/02/2023</w:t>
           </w:r>
         </w:sdtContent>
       </w:sdt>
@@ -1596,21 +1545,19 @@
           </w:rPr>
           <w:id w:val="1849211127"/>
           <w14:checkbox>
-            <w14:checked w14:val="0"/>
+            <w14:checked w14:val="1"/>
             <w14:checkedState w14:val="2612" w14:font="MS Gothic"/>
             <w14:uncheckedState w14:val="2610" w14:font="MS Gothic"/>
           </w14:checkbox>
         </w:sdtPr>
-        <w:sdtEndPr/>
         <w:sdtContent>
           <w:r>
             <w:rPr>
               <w:rFonts w:ascii="MS Gothic" w:eastAsia="MS Gothic" w:hAnsi="MS Gothic" w:cs="Arial" w:hint="eastAsia"/>
               <w:b/>
               <w:sz w:val="32"/>
-              <w:szCs w:val="18"/>
             </w:rPr>
-            <w:t>☐</w:t>
+            <w:t>☒</w:t>
           </w:r>
         </w:sdtContent>
       </w:sdt>
@@ -1632,7 +1579,6 @@
         <w:sdtPr>
           <w:rPr>
             <w:rStyle w:val="Style1"/>
-            <w:color w:val="808080" w:themeColor="background1" w:themeShade="80"/>
             <w:sz w:val="18"/>
             <w:szCs w:val="18"/>
           </w:rPr>
@@ -1642,39 +1588,40 @@
           </w:placeholder>
           <w:text w:multiLine="1"/>
         </w:sdtPr>
-        <w:sdtEndPr>
-          <w:rPr>
-            <w:rStyle w:val="Style1"/>
-          </w:rPr>
-        </w:sdtEndPr>
         <w:sdtContent>
           <w:r>
             <w:rPr>
               <w:rStyle w:val="Style1"/>
-              <w:color w:val="808080" w:themeColor="background1" w:themeShade="80"/>
               <w:sz w:val="18"/>
               <w:szCs w:val="18"/>
             </w:rPr>
-            <w:t>Create class diagrams for the Custom Physics Simulation that includes the physics system’s classes, their properties, relationships and how they interact together. Your class diagrams should be included in your documentation.</w:t>
+            <w:t>Image of the class diagram included in the Physics for Games document</w:t>
           </w:r>
           <w:r>
             <w:rPr>
               <w:rStyle w:val="Style1"/>
-              <w:color w:val="808080" w:themeColor="background1" w:themeShade="80"/>
               <w:sz w:val="18"/>
               <w:szCs w:val="18"/>
             </w:rPr>
-            <w:br/>
+            <w:t>. I also submitted the class diagram as a .</w:t>
           </w:r>
+          <w:proofErr w:type="spellStart"/>
           <w:r>
             <w:rPr>
               <w:rStyle w:val="Style1"/>
-              <w:color w:val="808080" w:themeColor="background1" w:themeShade="80"/>
               <w:sz w:val="18"/>
               <w:szCs w:val="18"/>
             </w:rPr>
-            <w:br/>
-            <w:t>In a few short sentences or dot points, please describe what you submitted for this part of the assessment</w:t>
+            <w:t>svg</w:t>
+          </w:r>
+          <w:proofErr w:type="spellEnd"/>
+          <w:r>
+            <w:rPr>
+              <w:rStyle w:val="Style1"/>
+              <w:sz w:val="18"/>
+              <w:szCs w:val="18"/>
+            </w:rPr>
+            <w:t xml:space="preserve"> file separately.</w:t>
           </w:r>
         </w:sdtContent>
       </w:sdt>
@@ -1704,21 +1651,19 @@
           </w:rPr>
           <w:id w:val="-409921034"/>
           <w14:checkbox>
-            <w14:checked w14:val="0"/>
+            <w14:checked w14:val="1"/>
             <w14:checkedState w14:val="2612" w14:font="MS Gothic"/>
             <w14:uncheckedState w14:val="2610" w14:font="MS Gothic"/>
           </w14:checkbox>
         </w:sdtPr>
-        <w:sdtEndPr/>
         <w:sdtContent>
           <w:r>
             <w:rPr>
               <w:rFonts w:ascii="MS Gothic" w:eastAsia="MS Gothic" w:hAnsi="MS Gothic" w:cs="Arial" w:hint="eastAsia"/>
               <w:b/>
               <w:sz w:val="32"/>
-              <w:szCs w:val="18"/>
             </w:rPr>
-            <w:t>☐</w:t>
+            <w:t>☒</w:t>
           </w:r>
         </w:sdtContent>
       </w:sdt>
@@ -1740,7 +1685,6 @@
         <w:sdtPr>
           <w:rPr>
             <w:rStyle w:val="HeaderChar"/>
-            <w:color w:val="808080" w:themeColor="background1" w:themeShade="80"/>
             <w:sz w:val="18"/>
             <w:szCs w:val="18"/>
           </w:rPr>
@@ -1750,84 +1694,63 @@
           </w:placeholder>
           <w:text w:multiLine="1"/>
         </w:sdtPr>
-        <w:sdtEndPr>
-          <w:rPr>
-            <w:rStyle w:val="HeaderChar"/>
-          </w:rPr>
-        </w:sdtEndPr>
         <w:sdtContent>
           <w:r>
             <w:rPr>
               <w:rStyle w:val="HeaderChar"/>
-              <w:color w:val="808080" w:themeColor="background1" w:themeShade="80"/>
               <w:sz w:val="18"/>
               <w:szCs w:val="18"/>
             </w:rPr>
-            <w:t>Write documentation for your physics system that includes:</w:t>
+            <w:t>I have submitted a document that includes:</w:t>
           </w:r>
           <w:r>
             <w:rPr>
               <w:rStyle w:val="HeaderChar"/>
-              <w:color w:val="808080" w:themeColor="background1" w:themeShade="80"/>
               <w:sz w:val="18"/>
               <w:szCs w:val="18"/>
             </w:rPr>
             <w:br/>
-            <w:t>- References and research material used to influence the creation of the Custom Physics Simulation</w:t>
+            <w:t>- The interactions that happen in the physics library</w:t>
           </w:r>
           <w:r>
             <w:rPr>
               <w:rStyle w:val="HeaderChar"/>
-              <w:color w:val="808080" w:themeColor="background1" w:themeShade="80"/>
               <w:sz w:val="18"/>
               <w:szCs w:val="18"/>
             </w:rPr>
             <w:br/>
-            <w:t>- What the Custom Physics Simulation is demonstrating and how the physical bodies are interacting together</w:t>
+            <w:t>- Two potential improvements</w:t>
           </w:r>
           <w:r>
             <w:rPr>
               <w:rStyle w:val="HeaderChar"/>
-              <w:color w:val="808080" w:themeColor="background1" w:themeShade="80"/>
               <w:sz w:val="18"/>
               <w:szCs w:val="18"/>
             </w:rPr>
             <w:br/>
-            <w:t>- Third-party libraries used to create the Custom Physics Simulation, if any</w:t>
+            <w:t>- Description of the game created to show case the physics library</w:t>
           </w:r>
           <w:r>
             <w:rPr>
               <w:rStyle w:val="HeaderChar"/>
-              <w:color w:val="808080" w:themeColor="background1" w:themeShade="80"/>
               <w:sz w:val="18"/>
               <w:szCs w:val="18"/>
             </w:rPr>
             <w:br/>
-            <w:t>- What improvements could be made to the Custom Physics Simulation to support further features and more accurate simulations</w:t>
+            <w:t>- Description of the Third-party libraries used in the game</w:t>
           </w:r>
           <w:r>
             <w:rPr>
               <w:rStyle w:val="HeaderChar"/>
-              <w:color w:val="808080" w:themeColor="background1" w:themeShade="80"/>
               <w:sz w:val="18"/>
               <w:szCs w:val="18"/>
             </w:rPr>
             <w:br/>
+            <w:t>- References and research material</w:t>
           </w:r>
           <w:r>
             <w:rPr>
               <w:rStyle w:val="HeaderChar"/>
-              <w:color w:val="808080" w:themeColor="background1" w:themeShade="80"/>
-              <w:sz w:val="18"/>
-              <w:szCs w:val="18"/>
-            </w:rPr>
-            <w:br/>
-            <w:t>In a few short sentences or dot points, please describe what you submitted for this part of the assessment.</w:t>
-          </w:r>
-          <w:r>
-            <w:rPr>
-              <w:rStyle w:val="HeaderChar"/>
-              <w:color w:val="808080" w:themeColor="background1" w:themeShade="80"/>
               <w:sz w:val="18"/>
               <w:szCs w:val="18"/>
             </w:rPr>
@@ -2066,18 +1989,15 @@
           <w:placeholder>
             <w:docPart w:val="E19239B8EEFD44D6BEBD848008B77528"/>
           </w:placeholder>
-          <w:showingPlcHdr/>
         </w:sdtPr>
-        <w:sdtEndPr/>
         <w:sdtContent>
           <w:r>
             <w:rPr>
-              <w:rStyle w:val="PlaceholderText"/>
-              <w:b/>
-              <w:bCs/>
-              <w:u w:val="single"/>
+              <w:rFonts w:ascii="Arial" w:hAnsi="Arial" w:cs="Arial"/>
+              <w:sz w:val="20"/>
+              <w:szCs w:val="20"/>
             </w:rPr>
-            <w:t>Please enter you name.</w:t>
+            <w:t>Connor Mills</w:t>
           </w:r>
         </w:sdtContent>
       </w:sdt>
@@ -2111,18 +2031,15 @@
           <w:placeholder>
             <w:docPart w:val="BE42814F23D644009DE58EF37C8B8977"/>
           </w:placeholder>
-          <w:showingPlcHdr/>
         </w:sdtPr>
-        <w:sdtEndPr/>
         <w:sdtContent>
           <w:r>
             <w:rPr>
-              <w:rStyle w:val="PlaceholderText"/>
-              <w:b/>
-              <w:bCs/>
-              <w:u w:val="single"/>
+              <w:rFonts w:ascii="Arial" w:hAnsi="Arial" w:cs="Arial"/>
+              <w:sz w:val="20"/>
+              <w:szCs w:val="20"/>
             </w:rPr>
-            <w:t>Please enter the date</w:t>
+            <w:t>20/02/2023</w:t>
           </w:r>
         </w:sdtContent>
       </w:sdt>
@@ -4672,7 +4589,7 @@
     <w:charset w:val="00"/>
     <w:family w:val="swiss"/>
     <w:pitch w:val="variable"/>
-    <w:sig w:usb0="E4002EFF" w:usb1="C000247B" w:usb2="00000009" w:usb3="00000000" w:csb0="000001FF" w:csb1="00000000"/>
+    <w:sig w:usb0="E4002EFF" w:usb1="C200247B" w:usb2="00000009" w:usb3="00000000" w:csb0="000001FF" w:csb1="00000000"/>
   </w:font>
   <w:font w:name="Cambria">
     <w:panose1 w:val="02040503050406030204"/>
@@ -4693,7 +4610,7 @@
     <w:charset w:val="00"/>
     <w:family w:val="swiss"/>
     <w:pitch w:val="variable"/>
-    <w:sig w:usb0="E4002EFF" w:usb1="C000247B" w:usb2="00000009" w:usb3="00000000" w:csb0="000001FF" w:csb1="00000000"/>
+    <w:sig w:usb0="E4002EFF" w:usb1="C200247B" w:usb2="00000009" w:usb3="00000000" w:csb0="000001FF" w:csb1="00000000"/>
   </w:font>
   <w:font w:name="Arial">
     <w:panose1 w:val="020B0604020202020204"/>
@@ -4739,6 +4656,7 @@
     <w:rsid w:val="00466BD2"/>
     <w:rsid w:val="00562F84"/>
     <w:rsid w:val="005E050A"/>
+    <w:rsid w:val="007C0FF7"/>
     <w:rsid w:val="007D07CA"/>
     <w:rsid w:val="0085741E"/>
     <w:rsid w:val="0087055F"/>
@@ -5651,10 +5569,21 @@
 </file>
 
 <file path=customXml/item1.xml><?xml version="1.0" encoding="utf-8"?>
-<b:Sources xmlns:b="http://schemas.openxmlformats.org/officeDocument/2006/bibliography" xmlns="http://schemas.openxmlformats.org/officeDocument/2006/bibliography" SelectedStyle="\APA.XSL" StyleName="APA"/>
+<?mso-contentType ?>
+<FormTemplates xmlns="http://schemas.microsoft.com/sharepoint/v3/contenttype/forms">
+  <Display>DocumentLibraryForm</Display>
+  <Edit>DocumentLibraryForm</Edit>
+  <New>DocumentLibraryForm</New>
+</FormTemplates>
 </file>
 
 <file path=customXml/item2.xml><?xml version="1.0" encoding="utf-8"?>
+<p:properties xmlns:p="http://schemas.microsoft.com/office/2006/metadata/properties" xmlns:xsi="http://www.w3.org/2001/XMLSchema-instance" xmlns:pc="http://schemas.microsoft.com/office/infopath/2007/PartnerControls">
+  <documentManagement/>
+</p:properties>
+</file>
+
+<file path=customXml/item3.xml><?xml version="1.0" encoding="utf-8"?>
 <ct:contentTypeSchema xmlns:ct="http://schemas.microsoft.com/office/2006/metadata/contentType" xmlns:ma="http://schemas.microsoft.com/office/2006/metadata/properties/metaAttributes" ct:_="" ma:_="" ma:contentTypeName="Document" ma:contentTypeID="0x01010028CF8863FE80D443862C766289D5C103" ma:contentTypeVersion="4" ma:contentTypeDescription="Create a new document." ma:contentTypeScope="" ma:versionID="78f3232c2cd56e48ae85c649a2b52d4d">
   <xsd:schema xmlns:xsd="http://www.w3.org/2001/XMLSchema" xmlns:xs="http://www.w3.org/2001/XMLSchema" xmlns:p="http://schemas.microsoft.com/office/2006/metadata/properties" xmlns:ns2="add2d6a7-7b55-4edd-8dbd-866f496cca7c" xmlns:ns3="909427d9-e6ba-4e64-8878-6b7e8f484364" targetNamespace="http://schemas.microsoft.com/office/2006/metadata/properties" ma:root="true" ma:fieldsID="0bab57c3a93c25f292cfee3d049e7457" ns2:_="" ns3:_="">
     <xsd:import namespace="add2d6a7-7b55-4edd-8dbd-866f496cca7c"/>
@@ -5819,30 +5748,28 @@
 </ct:contentTypeSchema>
 </file>
 
-<file path=customXml/item3.xml><?xml version="1.0" encoding="utf-8"?>
-<p:properties xmlns:p="http://schemas.microsoft.com/office/2006/metadata/properties" xmlns:xsi="http://www.w3.org/2001/XMLSchema-instance" xmlns:pc="http://schemas.microsoft.com/office/infopath/2007/PartnerControls">
-  <documentManagement/>
-</p:properties>
-</file>
-
 <file path=customXml/item4.xml><?xml version="1.0" encoding="utf-8"?>
-<?mso-contentType ?>
-<FormTemplates xmlns="http://schemas.microsoft.com/sharepoint/v3/contenttype/forms">
-  <Display>DocumentLibraryForm</Display>
-  <Edit>DocumentLibraryForm</Edit>
-  <New>DocumentLibraryForm</New>
-</FormTemplates>
+<b:Sources xmlns:b="http://schemas.openxmlformats.org/officeDocument/2006/bibliography" xmlns="http://schemas.openxmlformats.org/officeDocument/2006/bibliography" SelectedStyle="\APA.XSL" StyleName="APA"/>
 </file>
 
 <file path=customXml/itemProps1.xml><?xml version="1.0" encoding="utf-8"?>
-<ds:datastoreItem xmlns:ds="http://schemas.openxmlformats.org/officeDocument/2006/customXml" ds:itemID="{D7FEF915-896D-4ADE-A4DB-A4FB83268E54}">
+<ds:datastoreItem xmlns:ds="http://schemas.openxmlformats.org/officeDocument/2006/customXml" ds:itemID="{A975B05F-192F-486E-A98D-D8AA50E9B853}">
   <ds:schemaRefs>
-    <ds:schemaRef ds:uri="http://schemas.openxmlformats.org/officeDocument/2006/bibliography"/>
+    <ds:schemaRef ds:uri="http://schemas.microsoft.com/sharepoint/v3/contenttype/forms"/>
   </ds:schemaRefs>
 </ds:datastoreItem>
 </file>
 
 <file path=customXml/itemProps2.xml><?xml version="1.0" encoding="utf-8"?>
+<ds:datastoreItem xmlns:ds="http://schemas.openxmlformats.org/officeDocument/2006/customXml" ds:itemID="{EEC352E6-86DD-4D78-842A-66B3DA16D2E1}">
+  <ds:schemaRefs>
+    <ds:schemaRef ds:uri="http://schemas.microsoft.com/office/2006/metadata/properties"/>
+    <ds:schemaRef ds:uri="http://schemas.microsoft.com/office/infopath/2007/PartnerControls"/>
+  </ds:schemaRefs>
+</ds:datastoreItem>
+</file>
+
+<file path=customXml/itemProps3.xml><?xml version="1.0" encoding="utf-8"?>
 <ds:datastoreItem xmlns:ds="http://schemas.openxmlformats.org/officeDocument/2006/customXml" ds:itemID="{76D71A29-BD0B-42E2-AD75-350887C2B361}">
   <ds:schemaRefs>
     <ds:schemaRef ds:uri="http://schemas.microsoft.com/office/2006/metadata/contentType"/>
@@ -5861,27 +5788,10 @@
 </ds:datastoreItem>
 </file>
 
-<file path=customXml/itemProps3.xml><?xml version="1.0" encoding="utf-8"?>
-<ds:datastoreItem xmlns:ds="http://schemas.openxmlformats.org/officeDocument/2006/customXml" ds:itemID="{EEC352E6-86DD-4D78-842A-66B3DA16D2E1}">
+<file path=customXml/itemProps4.xml><?xml version="1.0" encoding="utf-8"?>
+<ds:datastoreItem xmlns:ds="http://schemas.openxmlformats.org/officeDocument/2006/customXml" ds:itemID="{D7FEF915-896D-4ADE-A4DB-A4FB83268E54}">
   <ds:schemaRefs>
-    <ds:schemaRef ds:uri="http://schemas.openxmlformats.org/package/2006/metadata/core-properties"/>
-    <ds:schemaRef ds:uri="http://schemas.microsoft.com/office/2006/documentManagement/types"/>
-    <ds:schemaRef ds:uri="add2d6a7-7b55-4edd-8dbd-866f496cca7c"/>
-    <ds:schemaRef ds:uri="http://schemas.microsoft.com/office/2006/metadata/properties"/>
-    <ds:schemaRef ds:uri="http://purl.org/dc/elements/1.1/"/>
-    <ds:schemaRef ds:uri="http://www.w3.org/XML/1998/namespace"/>
-    <ds:schemaRef ds:uri="http://purl.org/dc/dcmitype/"/>
-    <ds:schemaRef ds:uri="http://purl.org/dc/terms/"/>
-    <ds:schemaRef ds:uri="http://schemas.microsoft.com/office/infopath/2007/PartnerControls"/>
-    <ds:schemaRef ds:uri="909427d9-e6ba-4e64-8878-6b7e8f484364"/>
-  </ds:schemaRefs>
-</ds:datastoreItem>
-</file>
-
-<file path=customXml/itemProps4.xml><?xml version="1.0" encoding="utf-8"?>
-<ds:datastoreItem xmlns:ds="http://schemas.openxmlformats.org/officeDocument/2006/customXml" ds:itemID="{A975B05F-192F-486E-A98D-D8AA50E9B853}">
-  <ds:schemaRefs>
-    <ds:schemaRef ds:uri="http://schemas.microsoft.com/sharepoint/v3/contenttype/forms"/>
+    <ds:schemaRef ds:uri="http://schemas.openxmlformats.org/officeDocument/2006/bibliography"/>
   </ds:schemaRefs>
 </ds:datastoreItem>
 </file>
</xml_diff>